<commit_message>
working on class assignment
</commit_message>
<xml_diff>
--- a/JS-Week3-Coding-Assignment.docx
+++ b/JS-Week3-Coding-Assignment.docx
@@ -152,35 +152,7 @@
         <w:rPr>
           <w:szCs w:val="24"/>
         </w:rPr>
-        <w:t xml:space="preserve">In VS Code, or an IDE of your choice, write the code that accomplishes the objectives listed below. Ensure that the code compiles and runs as directed. Take screenshots of the code and of the running program (make sure to get screenshots of all required functionality) and paste them in this document </w:t>
-      </w:r>
-      <w:proofErr w:type="gramStart"/>
-      <w:r>
-        <w:rPr>
-          <w:szCs w:val="24"/>
-        </w:rPr>
-        <w:t>where</w:t>
-      </w:r>
-      <w:proofErr w:type="gramEnd"/>
-      <w:r>
-        <w:rPr>
-          <w:szCs w:val="24"/>
-        </w:rPr>
-        <w:t xml:space="preserve"> instructed below. Create a new repository on GitHub for this week’s assignments and push this document, with your JavaScript project code, to the repository. Add the URL for this week’s repository to this document </w:t>
-      </w:r>
-      <w:proofErr w:type="gramStart"/>
-      <w:r>
-        <w:rPr>
-          <w:szCs w:val="24"/>
-        </w:rPr>
-        <w:t>where</w:t>
-      </w:r>
-      <w:proofErr w:type="gramEnd"/>
-      <w:r>
-        <w:rPr>
-          <w:szCs w:val="24"/>
-        </w:rPr>
-        <w:t xml:space="preserve"> instructed and submit this document to your instructor when complete.</w:t>
+        <w:t>In VS Code, or an IDE of your choice, write the code that accomplishes the objectives listed below. Ensure that the code compiles and runs as directed. Take screenshots of the code and of the running program (make sure to get screenshots of all required functionality) and paste them in this document where instructed below. Create a new repository on GitHub for this week’s assignments and push this document, with your JavaScript project code, to the repository. Add the URL for this week’s repository to this document where instructed and submit this document to your instructor when complete.</w:t>
       </w:r>
     </w:p>
     <w:p>
@@ -258,7 +230,6 @@
         </w:rPr>
         <w:t xml:space="preserve">, </w:t>
       </w:r>
-      <w:proofErr w:type="gramStart"/>
       <w:r>
         <w:rPr>
           <w:szCs w:val="24"/>
@@ -266,7 +237,6 @@
         </w:rPr>
         <w:t>ages[</w:t>
       </w:r>
-      <w:proofErr w:type="gramEnd"/>
       <w:r>
         <w:rPr>
           <w:color w:val="000000" w:themeColor="text1"/>
@@ -580,35 +550,7 @@
         <w:rPr>
           <w:szCs w:val="24"/>
         </w:rPr>
-        <w:t xml:space="preserve">Create a new array called </w:t>
-      </w:r>
-      <w:proofErr w:type="spellStart"/>
-      <w:r>
-        <w:rPr>
-          <w:szCs w:val="24"/>
-        </w:rPr>
-        <w:t>nameLengths</w:t>
-      </w:r>
-      <w:proofErr w:type="spellEnd"/>
-      <w:r>
-        <w:rPr>
-          <w:szCs w:val="24"/>
-        </w:rPr>
-        <w:t xml:space="preserve">. Write a loop to iterate over the previously created names array and add the length of each name to the </w:t>
-      </w:r>
-      <w:proofErr w:type="spellStart"/>
-      <w:r>
-        <w:rPr>
-          <w:szCs w:val="24"/>
-        </w:rPr>
-        <w:t>nameLengths</w:t>
-      </w:r>
-      <w:proofErr w:type="spellEnd"/>
-      <w:r>
-        <w:rPr>
-          <w:szCs w:val="24"/>
-        </w:rPr>
-        <w:t xml:space="preserve"> array.</w:t>
+        <w:t>Create a new array called nameLengths. Write a loop to iterate over the previously created names array and add the length of each name to the nameLengths array.</w:t>
       </w:r>
       <w:r>
         <w:rPr>
@@ -637,19 +579,11 @@
           <w:szCs w:val="24"/>
         </w:rPr>
       </w:pPr>
-      <w:proofErr w:type="spellStart"/>
-      <w:r>
-        <w:rPr>
-          <w:szCs w:val="24"/>
-        </w:rPr>
-        <w:t>namesArray</w:t>
-      </w:r>
-      <w:proofErr w:type="spellEnd"/>
-      <w:r>
-        <w:rPr>
-          <w:szCs w:val="24"/>
-        </w:rPr>
-        <w:t xml:space="preserve"> = ["Kelly", "Sam", "Kate"]</w:t>
+      <w:r>
+        <w:rPr>
+          <w:szCs w:val="24"/>
+        </w:rPr>
+        <w:t>namesArray = ["Kelly", "Sam", "Kate"]</w:t>
       </w:r>
       <w:r>
         <w:rPr>
@@ -665,19 +599,11 @@
           <w:szCs w:val="24"/>
         </w:rPr>
       </w:pPr>
-      <w:proofErr w:type="spellStart"/>
-      <w:r>
-        <w:rPr>
-          <w:szCs w:val="24"/>
-        </w:rPr>
-        <w:t>nameLengths</w:t>
-      </w:r>
-      <w:proofErr w:type="spellEnd"/>
-      <w:r>
-        <w:rPr>
-          <w:szCs w:val="24"/>
-        </w:rPr>
-        <w:t xml:space="preserve"> = [5, 3, 4]</w:t>
+      <w:r>
+        <w:rPr>
+          <w:szCs w:val="24"/>
+        </w:rPr>
+        <w:t>nameLengths = [5, 3, 4]</w:t>
       </w:r>
       <w:r>
         <w:rPr>
@@ -713,21 +639,7 @@
         <w:rPr>
           <w:szCs w:val="24"/>
         </w:rPr>
-        <w:t xml:space="preserve">Write a loop to iterate over the </w:t>
-      </w:r>
-      <w:proofErr w:type="spellStart"/>
-      <w:r>
-        <w:rPr>
-          <w:szCs w:val="24"/>
-        </w:rPr>
-        <w:t>nameLengths</w:t>
-      </w:r>
-      <w:proofErr w:type="spellEnd"/>
-      <w:r>
-        <w:rPr>
-          <w:szCs w:val="24"/>
-        </w:rPr>
-        <w:t xml:space="preserve"> array and calculate the sum of all the elements in the array. Print the result to the console.</w:t>
+        <w:t>Write a loop to iterate over the nameLengths array and calculate the sum of all the elements in the array. Print the result to the console.</w:t>
       </w:r>
     </w:p>
     <w:p>
@@ -781,21 +693,7 @@
         <w:rPr>
           <w:szCs w:val="24"/>
         </w:rPr>
-        <w:t>word concatenated to itself n number of times. (</w:t>
-      </w:r>
-      <w:proofErr w:type="gramStart"/>
-      <w:r>
-        <w:rPr>
-          <w:szCs w:val="24"/>
-        </w:rPr>
-        <w:t>i.e.</w:t>
-      </w:r>
-      <w:proofErr w:type="gramEnd"/>
-      <w:r>
-        <w:rPr>
-          <w:szCs w:val="24"/>
-        </w:rPr>
-        <w:t xml:space="preserve"> if I pass in </w:t>
+        <w:t xml:space="preserve">word concatenated to itself n number of times. (i.e. if I pass in </w:t>
       </w:r>
       <w:r>
         <w:rPr>
@@ -839,14 +737,12 @@
         </w:rPr>
         <w:t>‘</w:t>
       </w:r>
-      <w:proofErr w:type="spellStart"/>
       <w:r>
         <w:rPr>
           <w:szCs w:val="24"/>
         </w:rPr>
         <w:t>HelloHelloHello</w:t>
       </w:r>
-      <w:proofErr w:type="spellEnd"/>
       <w:r>
         <w:rPr>
           <w:szCs w:val="24"/>
@@ -899,35 +795,7 @@
         <w:rPr>
           <w:szCs w:val="24"/>
         </w:rPr>
-        <w:t xml:space="preserve">, </w:t>
-      </w:r>
-      <w:proofErr w:type="spellStart"/>
-      <w:r>
-        <w:rPr>
-          <w:szCs w:val="24"/>
-        </w:rPr>
-        <w:t>firstName</w:t>
-      </w:r>
-      <w:proofErr w:type="spellEnd"/>
-      <w:r>
-        <w:rPr>
-          <w:szCs w:val="24"/>
-        </w:rPr>
-        <w:t xml:space="preserve"> and </w:t>
-      </w:r>
-      <w:proofErr w:type="spellStart"/>
-      <w:r>
-        <w:rPr>
-          <w:szCs w:val="24"/>
-        </w:rPr>
-        <w:t>lastName</w:t>
-      </w:r>
-      <w:proofErr w:type="spellEnd"/>
-      <w:r>
-        <w:rPr>
-          <w:szCs w:val="24"/>
-        </w:rPr>
-        <w:t>, and returns a full name (the full name should be the first and the last name separated by a space).</w:t>
+        <w:t>, firstName and lastName, and returns a full name (the full name should be the first and the last name separated by a space).</w:t>
       </w:r>
     </w:p>
     <w:p>
@@ -1095,49 +963,7 @@
         <w:rPr>
           <w:szCs w:val="24"/>
         </w:rPr>
-        <w:t xml:space="preserve">called </w:t>
-      </w:r>
-      <w:proofErr w:type="spellStart"/>
-      <w:r>
-        <w:rPr>
-          <w:szCs w:val="24"/>
-        </w:rPr>
-        <w:t>willBuyDrink</w:t>
-      </w:r>
-      <w:proofErr w:type="spellEnd"/>
-      <w:r>
-        <w:rPr>
-          <w:szCs w:val="24"/>
-        </w:rPr>
-        <w:t xml:space="preserve"> that takes a </w:t>
-      </w:r>
-      <w:proofErr w:type="spellStart"/>
-      <w:r>
-        <w:rPr>
-          <w:szCs w:val="24"/>
-        </w:rPr>
-        <w:t>boolean</w:t>
-      </w:r>
-      <w:proofErr w:type="spellEnd"/>
-      <w:r>
-        <w:rPr>
-          <w:szCs w:val="24"/>
-        </w:rPr>
-        <w:t xml:space="preserve"> </w:t>
-      </w:r>
-      <w:proofErr w:type="spellStart"/>
-      <w:r>
-        <w:rPr>
-          <w:szCs w:val="24"/>
-        </w:rPr>
-        <w:t>isHotOutside</w:t>
-      </w:r>
-      <w:proofErr w:type="spellEnd"/>
-      <w:r>
-        <w:rPr>
-          <w:szCs w:val="24"/>
-        </w:rPr>
-        <w:t xml:space="preserve">, and a </w:t>
+        <w:t xml:space="preserve">called willBuyDrink that takes a boolean isHotOutside, and a </w:t>
       </w:r>
       <w:r>
         <w:rPr>
@@ -1149,35 +975,7 @@
         <w:rPr>
           <w:szCs w:val="24"/>
         </w:rPr>
-        <w:t xml:space="preserve"> </w:t>
-      </w:r>
-      <w:proofErr w:type="spellStart"/>
-      <w:r>
-        <w:rPr>
-          <w:szCs w:val="24"/>
-        </w:rPr>
-        <w:t>moneyInPocket</w:t>
-      </w:r>
-      <w:proofErr w:type="spellEnd"/>
-      <w:r>
-        <w:rPr>
-          <w:szCs w:val="24"/>
-        </w:rPr>
-        <w:t xml:space="preserve">, and returns true if it is hot outside and if </w:t>
-      </w:r>
-      <w:proofErr w:type="spellStart"/>
-      <w:r>
-        <w:rPr>
-          <w:szCs w:val="24"/>
-        </w:rPr>
-        <w:t>moneyInPocket</w:t>
-      </w:r>
-      <w:proofErr w:type="spellEnd"/>
-      <w:r>
-        <w:rPr>
-          <w:szCs w:val="24"/>
-        </w:rPr>
-        <w:t xml:space="preserve"> is greater than 10.50.</w:t>
+        <w:t xml:space="preserve"> moneyInPocket, and returns true if it is hot outside and if moneyInPocket is greater than 10.50.</w:t>
       </w:r>
     </w:p>
     <w:p>
@@ -1244,6 +1042,384 @@
           <w:szCs w:val="24"/>
         </w:rPr>
       </w:pPr>
+      <w:r>
+        <w:rPr>
+          <w:b/>
+          <w:szCs w:val="24"/>
+        </w:rPr>
+        <w:br w:type="page"/>
+      </w:r>
+    </w:p>
+    <w:p>
+      <w:pPr>
+        <w:rPr>
+          <w:b/>
+          <w:szCs w:val="24"/>
+        </w:rPr>
+      </w:pPr>
+      <w:r>
+        <w:rPr>
+          <w:b/>
+          <w:szCs w:val="24"/>
+        </w:rPr>
+        <w:lastRenderedPageBreak/>
+        <w:t>1.</w:t>
+      </w:r>
+    </w:p>
+    <w:p>
+      <w:pPr>
+        <w:rPr>
+          <w:noProof/>
+        </w:rPr>
+      </w:pPr>
+      <w:r>
+        <w:rPr>
+          <w:noProof/>
+        </w:rPr>
+        <w:drawing>
+          <wp:inline distT="0" distB="0" distL="0" distR="0" wp14:anchorId="14241EAF" wp14:editId="4E99E915">
+            <wp:extent cx="5661660" cy="3118147"/>
+            <wp:effectExtent l="0" t="0" r="0" b="6350"/>
+            <wp:docPr id="2" name="Picture 2" descr="Text&#10;&#10;Description automatically generated"/>
+            <wp:cNvGraphicFramePr>
+              <a:graphicFrameLocks xmlns:a="http://schemas.openxmlformats.org/drawingml/2006/main" noChangeAspect="1"/>
+            </wp:cNvGraphicFramePr>
+            <a:graphic xmlns:a="http://schemas.openxmlformats.org/drawingml/2006/main">
+              <a:graphicData uri="http://schemas.openxmlformats.org/drawingml/2006/picture">
+                <pic:pic xmlns:pic="http://schemas.openxmlformats.org/drawingml/2006/picture">
+                  <pic:nvPicPr>
+                    <pic:cNvPr id="2" name="Picture 2" descr="Text&#10;&#10;Description automatically generated"/>
+                    <pic:cNvPicPr/>
+                  </pic:nvPicPr>
+                  <pic:blipFill>
+                    <a:blip r:embed="rId7"/>
+                    <a:stretch>
+                      <a:fillRect/>
+                    </a:stretch>
+                  </pic:blipFill>
+                  <pic:spPr>
+                    <a:xfrm>
+                      <a:off x="0" y="0"/>
+                      <a:ext cx="5670712" cy="3123132"/>
+                    </a:xfrm>
+                    <a:prstGeom prst="rect">
+                      <a:avLst/>
+                    </a:prstGeom>
+                  </pic:spPr>
+                </pic:pic>
+              </a:graphicData>
+            </a:graphic>
+          </wp:inline>
+        </w:drawing>
+      </w:r>
+      <w:r>
+        <w:rPr>
+          <w:noProof/>
+        </w:rPr>
+        <w:drawing>
+          <wp:inline distT="0" distB="0" distL="0" distR="0" wp14:anchorId="662CB508" wp14:editId="3DC57CE9">
+            <wp:extent cx="5943600" cy="1781175"/>
+            <wp:effectExtent l="0" t="0" r="0" b="9525"/>
+            <wp:docPr id="3" name="Picture 3" descr="Graphical user interface, text, application, email&#10;&#10;Description automatically generated"/>
+            <wp:cNvGraphicFramePr>
+              <a:graphicFrameLocks xmlns:a="http://schemas.openxmlformats.org/drawingml/2006/main" noChangeAspect="1"/>
+            </wp:cNvGraphicFramePr>
+            <a:graphic xmlns:a="http://schemas.openxmlformats.org/drawingml/2006/main">
+              <a:graphicData uri="http://schemas.openxmlformats.org/drawingml/2006/picture">
+                <pic:pic xmlns:pic="http://schemas.openxmlformats.org/drawingml/2006/picture">
+                  <pic:nvPicPr>
+                    <pic:cNvPr id="3" name="Picture 3" descr="Graphical user interface, text, application, email&#10;&#10;Description automatically generated"/>
+                    <pic:cNvPicPr/>
+                  </pic:nvPicPr>
+                  <pic:blipFill>
+                    <a:blip r:embed="rId8"/>
+                    <a:stretch>
+                      <a:fillRect/>
+                    </a:stretch>
+                  </pic:blipFill>
+                  <pic:spPr>
+                    <a:xfrm>
+                      <a:off x="0" y="0"/>
+                      <a:ext cx="5943600" cy="1781175"/>
+                    </a:xfrm>
+                    <a:prstGeom prst="rect">
+                      <a:avLst/>
+                    </a:prstGeom>
+                  </pic:spPr>
+                </pic:pic>
+              </a:graphicData>
+            </a:graphic>
+          </wp:inline>
+        </w:drawing>
+      </w:r>
+    </w:p>
+    <w:p>
+      <w:pPr>
+        <w:rPr>
+          <w:noProof/>
+        </w:rPr>
+      </w:pPr>
+      <w:r>
+        <w:rPr>
+          <w:noProof/>
+        </w:rPr>
+        <w:br w:type="page"/>
+      </w:r>
+    </w:p>
+    <w:p>
+      <w:pPr>
+        <w:rPr>
+          <w:b/>
+          <w:bCs/>
+          <w:noProof/>
+        </w:rPr>
+      </w:pPr>
+      <w:r>
+        <w:rPr>
+          <w:b/>
+          <w:bCs/>
+          <w:noProof/>
+        </w:rPr>
+        <w:lastRenderedPageBreak/>
+        <w:t>2.</w:t>
+      </w:r>
+    </w:p>
+    <w:p>
+      <w:pPr>
+        <w:rPr>
+          <w:noProof/>
+        </w:rPr>
+      </w:pPr>
+      <w:r>
+        <w:rPr>
+          <w:noProof/>
+        </w:rPr>
+        <w:drawing>
+          <wp:inline distT="0" distB="0" distL="0" distR="0" wp14:anchorId="2A356275" wp14:editId="69E835AC">
+            <wp:extent cx="5943600" cy="2508885"/>
+            <wp:effectExtent l="0" t="0" r="0" b="5715"/>
+            <wp:docPr id="4" name="Picture 4" descr="Text&#10;&#10;Description automatically generated"/>
+            <wp:cNvGraphicFramePr>
+              <a:graphicFrameLocks xmlns:a="http://schemas.openxmlformats.org/drawingml/2006/main" noChangeAspect="1"/>
+            </wp:cNvGraphicFramePr>
+            <a:graphic xmlns:a="http://schemas.openxmlformats.org/drawingml/2006/main">
+              <a:graphicData uri="http://schemas.openxmlformats.org/drawingml/2006/picture">
+                <pic:pic xmlns:pic="http://schemas.openxmlformats.org/drawingml/2006/picture">
+                  <pic:nvPicPr>
+                    <pic:cNvPr id="4" name="Picture 4" descr="Text&#10;&#10;Description automatically generated"/>
+                    <pic:cNvPicPr/>
+                  </pic:nvPicPr>
+                  <pic:blipFill>
+                    <a:blip r:embed="rId9"/>
+                    <a:stretch>
+                      <a:fillRect/>
+                    </a:stretch>
+                  </pic:blipFill>
+                  <pic:spPr>
+                    <a:xfrm>
+                      <a:off x="0" y="0"/>
+                      <a:ext cx="5943600" cy="2508885"/>
+                    </a:xfrm>
+                    <a:prstGeom prst="rect">
+                      <a:avLst/>
+                    </a:prstGeom>
+                  </pic:spPr>
+                </pic:pic>
+              </a:graphicData>
+            </a:graphic>
+          </wp:inline>
+        </w:drawing>
+      </w:r>
+    </w:p>
+    <w:p>
+      <w:pPr>
+        <w:rPr>
+          <w:b/>
+          <w:szCs w:val="24"/>
+        </w:rPr>
+      </w:pPr>
+      <w:r>
+        <w:rPr>
+          <w:noProof/>
+        </w:rPr>
+        <w:drawing>
+          <wp:inline distT="0" distB="0" distL="0" distR="0" wp14:anchorId="5B51D8D8" wp14:editId="40697E3F">
+            <wp:extent cx="5943600" cy="755650"/>
+            <wp:effectExtent l="0" t="0" r="0" b="6350"/>
+            <wp:docPr id="5" name="Picture 5" descr="A picture containing graphical user interface&#10;&#10;Description automatically generated"/>
+            <wp:cNvGraphicFramePr>
+              <a:graphicFrameLocks xmlns:a="http://schemas.openxmlformats.org/drawingml/2006/main" noChangeAspect="1"/>
+            </wp:cNvGraphicFramePr>
+            <a:graphic xmlns:a="http://schemas.openxmlformats.org/drawingml/2006/main">
+              <a:graphicData uri="http://schemas.openxmlformats.org/drawingml/2006/picture">
+                <pic:pic xmlns:pic="http://schemas.openxmlformats.org/drawingml/2006/picture">
+                  <pic:nvPicPr>
+                    <pic:cNvPr id="5" name="Picture 5" descr="A picture containing graphical user interface&#10;&#10;Description automatically generated"/>
+                    <pic:cNvPicPr/>
+                  </pic:nvPicPr>
+                  <pic:blipFill>
+                    <a:blip r:embed="rId10"/>
+                    <a:stretch>
+                      <a:fillRect/>
+                    </a:stretch>
+                  </pic:blipFill>
+                  <pic:spPr>
+                    <a:xfrm>
+                      <a:off x="0" y="0"/>
+                      <a:ext cx="5943600" cy="755650"/>
+                    </a:xfrm>
+                    <a:prstGeom prst="rect">
+                      <a:avLst/>
+                    </a:prstGeom>
+                  </pic:spPr>
+                </pic:pic>
+              </a:graphicData>
+            </a:graphic>
+          </wp:inline>
+        </w:drawing>
+      </w:r>
+    </w:p>
+    <w:p>
+      <w:pPr>
+        <w:rPr>
+          <w:b/>
+          <w:szCs w:val="24"/>
+        </w:rPr>
+      </w:pPr>
+      <w:r>
+        <w:rPr>
+          <w:b/>
+          <w:szCs w:val="24"/>
+        </w:rPr>
+        <w:t>5.</w:t>
+      </w:r>
+    </w:p>
+    <w:p>
+      <w:pPr>
+        <w:rPr>
+          <w:b/>
+          <w:szCs w:val="24"/>
+        </w:rPr>
+      </w:pPr>
+      <w:r>
+        <w:rPr>
+          <w:noProof/>
+        </w:rPr>
+        <w:drawing>
+          <wp:inline distT="0" distB="0" distL="0" distR="0" wp14:anchorId="4BBFAE3F" wp14:editId="584705E4">
+            <wp:extent cx="5943600" cy="1261745"/>
+            <wp:effectExtent l="0" t="0" r="0" b="0"/>
+            <wp:docPr id="6" name="Picture 6" descr="Text&#10;&#10;Description automatically generated"/>
+            <wp:cNvGraphicFramePr>
+              <a:graphicFrameLocks xmlns:a="http://schemas.openxmlformats.org/drawingml/2006/main" noChangeAspect="1"/>
+            </wp:cNvGraphicFramePr>
+            <a:graphic xmlns:a="http://schemas.openxmlformats.org/drawingml/2006/main">
+              <a:graphicData uri="http://schemas.openxmlformats.org/drawingml/2006/picture">
+                <pic:pic xmlns:pic="http://schemas.openxmlformats.org/drawingml/2006/picture">
+                  <pic:nvPicPr>
+                    <pic:cNvPr id="6" name="Picture 6" descr="Text&#10;&#10;Description automatically generated"/>
+                    <pic:cNvPicPr/>
+                  </pic:nvPicPr>
+                  <pic:blipFill>
+                    <a:blip r:embed="rId11"/>
+                    <a:stretch>
+                      <a:fillRect/>
+                    </a:stretch>
+                  </pic:blipFill>
+                  <pic:spPr>
+                    <a:xfrm>
+                      <a:off x="0" y="0"/>
+                      <a:ext cx="5943600" cy="1261745"/>
+                    </a:xfrm>
+                    <a:prstGeom prst="rect">
+                      <a:avLst/>
+                    </a:prstGeom>
+                  </pic:spPr>
+                </pic:pic>
+              </a:graphicData>
+            </a:graphic>
+          </wp:inline>
+        </w:drawing>
+      </w:r>
+    </w:p>
+    <w:p>
+      <w:pPr>
+        <w:rPr>
+          <w:b/>
+          <w:szCs w:val="24"/>
+        </w:rPr>
+      </w:pPr>
+      <w:r>
+        <w:rPr>
+          <w:noProof/>
+        </w:rPr>
+        <w:drawing>
+          <wp:inline distT="0" distB="0" distL="0" distR="0" wp14:anchorId="594667A7" wp14:editId="2D85126F">
+            <wp:extent cx="5943600" cy="1363980"/>
+            <wp:effectExtent l="0" t="0" r="0" b="7620"/>
+            <wp:docPr id="7" name="Picture 7" descr="A picture containing shape&#10;&#10;Description automatically generated"/>
+            <wp:cNvGraphicFramePr>
+              <a:graphicFrameLocks xmlns:a="http://schemas.openxmlformats.org/drawingml/2006/main" noChangeAspect="1"/>
+            </wp:cNvGraphicFramePr>
+            <a:graphic xmlns:a="http://schemas.openxmlformats.org/drawingml/2006/main">
+              <a:graphicData uri="http://schemas.openxmlformats.org/drawingml/2006/picture">
+                <pic:pic xmlns:pic="http://schemas.openxmlformats.org/drawingml/2006/picture">
+                  <pic:nvPicPr>
+                    <pic:cNvPr id="7" name="Picture 7" descr="A picture containing shape&#10;&#10;Description automatically generated"/>
+                    <pic:cNvPicPr/>
+                  </pic:nvPicPr>
+                  <pic:blipFill>
+                    <a:blip r:embed="rId12"/>
+                    <a:stretch>
+                      <a:fillRect/>
+                    </a:stretch>
+                  </pic:blipFill>
+                  <pic:spPr>
+                    <a:xfrm>
+                      <a:off x="0" y="0"/>
+                      <a:ext cx="5943600" cy="1363980"/>
+                    </a:xfrm>
+                    <a:prstGeom prst="rect">
+                      <a:avLst/>
+                    </a:prstGeom>
+                  </pic:spPr>
+                </pic:pic>
+              </a:graphicData>
+            </a:graphic>
+          </wp:inline>
+        </w:drawing>
+      </w:r>
+    </w:p>
+    <w:p>
+      <w:pPr>
+        <w:rPr>
+          <w:b/>
+          <w:szCs w:val="24"/>
+        </w:rPr>
+      </w:pPr>
+      <w:r>
+        <w:rPr>
+          <w:b/>
+          <w:szCs w:val="24"/>
+        </w:rPr>
+        <w:br w:type="page"/>
+      </w:r>
+    </w:p>
+    <w:p>
+      <w:pPr>
+        <w:rPr>
+          <w:b/>
+          <w:szCs w:val="24"/>
+        </w:rPr>
+      </w:pPr>
+      <w:r>
+        <w:rPr>
+          <w:b/>
+          <w:szCs w:val="24"/>
+        </w:rPr>
+        <w:lastRenderedPageBreak/>
+        <w:t>6.</w:t>
+      </w:r>
     </w:p>
     <w:p>
       <w:pPr>
@@ -1269,8 +1445,8 @@
       </w:pPr>
     </w:p>
     <w:sectPr>
-      <w:headerReference w:type="default" r:id="rId7"/>
-      <w:footerReference w:type="default" r:id="rId8"/>
+      <w:headerReference w:type="default" r:id="rId13"/>
+      <w:footerReference w:type="default" r:id="rId14"/>
       <w:pgSz w:w="12240" w:h="15840"/>
       <w:pgMar w:top="1440" w:right="1440" w:bottom="1440" w:left="1440" w:header="720" w:footer="720" w:gutter="0"/>
       <w:cols w:space="720"/>

</xml_diff>

<commit_message>
finishing week three coding assignment
</commit_message>
<xml_diff>
--- a/JS-Week3-Coding-Assignment.docx
+++ b/JS-Week3-Coding-Assignment.docx
@@ -1750,10 +1750,10 @@
           <w:noProof/>
         </w:rPr>
         <w:drawing>
-          <wp:inline distT="0" distB="0" distL="0" distR="0" wp14:anchorId="543FA80E" wp14:editId="39F2ED03">
-            <wp:extent cx="5943600" cy="917575"/>
-            <wp:effectExtent l="0" t="0" r="0" b="0"/>
-            <wp:docPr id="12" name="Picture 12"/>
+          <wp:inline distT="0" distB="0" distL="0" distR="0" wp14:anchorId="204505B8" wp14:editId="37D9F9EE">
+            <wp:extent cx="5943600" cy="2124075"/>
+            <wp:effectExtent l="0" t="0" r="0" b="9525"/>
+            <wp:docPr id="29" name="Picture 29" descr="Text&#10;&#10;Description automatically generated"/>
             <wp:cNvGraphicFramePr>
               <a:graphicFrameLocks xmlns:a="http://schemas.openxmlformats.org/drawingml/2006/main" noChangeAspect="1"/>
             </wp:cNvGraphicFramePr>
@@ -1761,7 +1761,7 @@
               <a:graphicData uri="http://schemas.openxmlformats.org/drawingml/2006/picture">
                 <pic:pic xmlns:pic="http://schemas.openxmlformats.org/drawingml/2006/picture">
                   <pic:nvPicPr>
-                    <pic:cNvPr id="1" name=""/>
+                    <pic:cNvPr id="29" name="Picture 29" descr="Text&#10;&#10;Description automatically generated"/>
                     <pic:cNvPicPr/>
                   </pic:nvPicPr>
                   <pic:blipFill>
@@ -1773,7 +1773,7 @@
                   <pic:spPr>
                     <a:xfrm>
                       <a:off x="0" y="0"/>
-                      <a:ext cx="5943600" cy="917575"/>
+                      <a:ext cx="5943600" cy="2124075"/>
                     </a:xfrm>
                     <a:prstGeom prst="rect">
                       <a:avLst/>
@@ -1798,10 +1798,10 @@
           <w:noProof/>
         </w:rPr>
         <w:drawing>
-          <wp:inline distT="0" distB="0" distL="0" distR="0" wp14:anchorId="6FB1EE1E" wp14:editId="790CE4E3">
-            <wp:extent cx="5943600" cy="364490"/>
+          <wp:inline distT="0" distB="0" distL="0" distR="0" wp14:anchorId="47BEA896" wp14:editId="6B00E954">
+            <wp:extent cx="5943600" cy="648335"/>
             <wp:effectExtent l="0" t="0" r="0" b="0"/>
-            <wp:docPr id="13" name="Picture 13"/>
+            <wp:docPr id="30" name="Picture 30"/>
             <wp:cNvGraphicFramePr>
               <a:graphicFrameLocks xmlns:a="http://schemas.openxmlformats.org/drawingml/2006/main" noChangeAspect="1"/>
             </wp:cNvGraphicFramePr>
@@ -1821,7 +1821,7 @@
                   <pic:spPr>
                     <a:xfrm>
                       <a:off x="0" y="0"/>
-                      <a:ext cx="5943600" cy="364490"/>
+                      <a:ext cx="5943600" cy="648335"/>
                     </a:xfrm>
                     <a:prstGeom prst="rect">
                       <a:avLst/>
@@ -1841,20 +1841,648 @@
           <w:szCs w:val="24"/>
         </w:rPr>
       </w:pPr>
-    </w:p>
-    <w:p>
-      <w:pPr>
-        <w:rPr>
-          <w:b/>
-          <w:szCs w:val="24"/>
-        </w:rPr>
-      </w:pPr>
-      <w:r>
-        <w:rPr>
-          <w:b/>
-          <w:szCs w:val="24"/>
-        </w:rPr>
-        <w:t>Screenshots of Running Application:</w:t>
+      <w:r>
+        <w:rPr>
+          <w:b/>
+          <w:szCs w:val="24"/>
+        </w:rPr>
+        <w:t>8.</w:t>
+      </w:r>
+      <w:r>
+        <w:rPr>
+          <w:noProof/>
+        </w:rPr>
+        <w:t xml:space="preserve"> </w:t>
+      </w:r>
+      <w:r>
+        <w:rPr>
+          <w:noProof/>
+        </w:rPr>
+        <w:drawing>
+          <wp:inline distT="0" distB="0" distL="0" distR="0" wp14:anchorId="27F9F4EC" wp14:editId="1ADA251E">
+            <wp:extent cx="5943600" cy="1917700"/>
+            <wp:effectExtent l="0" t="0" r="0" b="6350"/>
+            <wp:docPr id="17" name="Picture 17" descr="A screenshot of a computer&#10;&#10;Description automatically generated with medium confidence"/>
+            <wp:cNvGraphicFramePr>
+              <a:graphicFrameLocks xmlns:a="http://schemas.openxmlformats.org/drawingml/2006/main" noChangeAspect="1"/>
+            </wp:cNvGraphicFramePr>
+            <a:graphic xmlns:a="http://schemas.openxmlformats.org/drawingml/2006/main">
+              <a:graphicData uri="http://schemas.openxmlformats.org/drawingml/2006/picture">
+                <pic:pic xmlns:pic="http://schemas.openxmlformats.org/drawingml/2006/picture">
+                  <pic:nvPicPr>
+                    <pic:cNvPr id="17" name="Picture 17" descr="A screenshot of a computer&#10;&#10;Description automatically generated with medium confidence"/>
+                    <pic:cNvPicPr/>
+                  </pic:nvPicPr>
+                  <pic:blipFill>
+                    <a:blip r:embed="rId17"/>
+                    <a:stretch>
+                      <a:fillRect/>
+                    </a:stretch>
+                  </pic:blipFill>
+                  <pic:spPr>
+                    <a:xfrm>
+                      <a:off x="0" y="0"/>
+                      <a:ext cx="5943600" cy="1917700"/>
+                    </a:xfrm>
+                    <a:prstGeom prst="rect">
+                      <a:avLst/>
+                    </a:prstGeom>
+                  </pic:spPr>
+                </pic:pic>
+              </a:graphicData>
+            </a:graphic>
+          </wp:inline>
+        </w:drawing>
+      </w:r>
+    </w:p>
+    <w:p>
+      <w:pPr>
+        <w:rPr>
+          <w:b/>
+          <w:szCs w:val="24"/>
+        </w:rPr>
+      </w:pPr>
+      <w:r>
+        <w:rPr>
+          <w:noProof/>
+        </w:rPr>
+        <w:lastRenderedPageBreak/>
+        <w:drawing>
+          <wp:inline distT="0" distB="0" distL="0" distR="0" wp14:anchorId="165B6ED0" wp14:editId="5609DFC6">
+            <wp:extent cx="5943600" cy="447040"/>
+            <wp:effectExtent l="0" t="0" r="0" b="0"/>
+            <wp:docPr id="16" name="Picture 16"/>
+            <wp:cNvGraphicFramePr>
+              <a:graphicFrameLocks xmlns:a="http://schemas.openxmlformats.org/drawingml/2006/main" noChangeAspect="1"/>
+            </wp:cNvGraphicFramePr>
+            <a:graphic xmlns:a="http://schemas.openxmlformats.org/drawingml/2006/main">
+              <a:graphicData uri="http://schemas.openxmlformats.org/drawingml/2006/picture">
+                <pic:pic xmlns:pic="http://schemas.openxmlformats.org/drawingml/2006/picture">
+                  <pic:nvPicPr>
+                    <pic:cNvPr id="1" name=""/>
+                    <pic:cNvPicPr/>
+                  </pic:nvPicPr>
+                  <pic:blipFill>
+                    <a:blip r:embed="rId18"/>
+                    <a:stretch>
+                      <a:fillRect/>
+                    </a:stretch>
+                  </pic:blipFill>
+                  <pic:spPr>
+                    <a:xfrm>
+                      <a:off x="0" y="0"/>
+                      <a:ext cx="5943600" cy="447040"/>
+                    </a:xfrm>
+                    <a:prstGeom prst="rect">
+                      <a:avLst/>
+                    </a:prstGeom>
+                  </pic:spPr>
+                </pic:pic>
+              </a:graphicData>
+            </a:graphic>
+          </wp:inline>
+        </w:drawing>
+      </w:r>
+    </w:p>
+    <w:p>
+      <w:pPr>
+        <w:rPr>
+          <w:b/>
+          <w:szCs w:val="24"/>
+        </w:rPr>
+      </w:pPr>
+      <w:r>
+        <w:rPr>
+          <w:b/>
+          <w:szCs w:val="24"/>
+        </w:rPr>
+        <w:t>9.</w:t>
+      </w:r>
+      <w:r>
+        <w:rPr>
+          <w:noProof/>
+        </w:rPr>
+        <w:t xml:space="preserve"> </w:t>
+      </w:r>
+      <w:r>
+        <w:rPr>
+          <w:noProof/>
+        </w:rPr>
+        <w:drawing>
+          <wp:inline distT="0" distB="0" distL="0" distR="0" wp14:anchorId="5948FA81" wp14:editId="65E2709B">
+            <wp:extent cx="5943600" cy="1746250"/>
+            <wp:effectExtent l="0" t="0" r="0" b="6350"/>
+            <wp:docPr id="14" name="Picture 14" descr="Text&#10;&#10;Description automatically generated"/>
+            <wp:cNvGraphicFramePr>
+              <a:graphicFrameLocks xmlns:a="http://schemas.openxmlformats.org/drawingml/2006/main" noChangeAspect="1"/>
+            </wp:cNvGraphicFramePr>
+            <a:graphic xmlns:a="http://schemas.openxmlformats.org/drawingml/2006/main">
+              <a:graphicData uri="http://schemas.openxmlformats.org/drawingml/2006/picture">
+                <pic:pic xmlns:pic="http://schemas.openxmlformats.org/drawingml/2006/picture">
+                  <pic:nvPicPr>
+                    <pic:cNvPr id="14" name="Picture 14" descr="Text&#10;&#10;Description automatically generated"/>
+                    <pic:cNvPicPr/>
+                  </pic:nvPicPr>
+                  <pic:blipFill>
+                    <a:blip r:embed="rId19"/>
+                    <a:stretch>
+                      <a:fillRect/>
+                    </a:stretch>
+                  </pic:blipFill>
+                  <pic:spPr>
+                    <a:xfrm>
+                      <a:off x="0" y="0"/>
+                      <a:ext cx="5943600" cy="1746250"/>
+                    </a:xfrm>
+                    <a:prstGeom prst="rect">
+                      <a:avLst/>
+                    </a:prstGeom>
+                  </pic:spPr>
+                </pic:pic>
+              </a:graphicData>
+            </a:graphic>
+          </wp:inline>
+        </w:drawing>
+      </w:r>
+    </w:p>
+    <w:p>
+      <w:pPr>
+        <w:rPr>
+          <w:b/>
+          <w:szCs w:val="24"/>
+        </w:rPr>
+      </w:pPr>
+      <w:r>
+        <w:rPr>
+          <w:noProof/>
+        </w:rPr>
+        <w:drawing>
+          <wp:inline distT="0" distB="0" distL="0" distR="0" wp14:anchorId="396BE47B" wp14:editId="22C0F94B">
+            <wp:extent cx="5943600" cy="2153285"/>
+            <wp:effectExtent l="0" t="0" r="0" b="0"/>
+            <wp:docPr id="15" name="Picture 15" descr="Graphical user interface, text, application&#10;&#10;Description automatically generated"/>
+            <wp:cNvGraphicFramePr>
+              <a:graphicFrameLocks xmlns:a="http://schemas.openxmlformats.org/drawingml/2006/main" noChangeAspect="1"/>
+            </wp:cNvGraphicFramePr>
+            <a:graphic xmlns:a="http://schemas.openxmlformats.org/drawingml/2006/main">
+              <a:graphicData uri="http://schemas.openxmlformats.org/drawingml/2006/picture">
+                <pic:pic xmlns:pic="http://schemas.openxmlformats.org/drawingml/2006/picture">
+                  <pic:nvPicPr>
+                    <pic:cNvPr id="15" name="Picture 15" descr="Graphical user interface, text, application&#10;&#10;Description automatically generated"/>
+                    <pic:cNvPicPr/>
+                  </pic:nvPicPr>
+                  <pic:blipFill>
+                    <a:blip r:embed="rId20"/>
+                    <a:stretch>
+                      <a:fillRect/>
+                    </a:stretch>
+                  </pic:blipFill>
+                  <pic:spPr>
+                    <a:xfrm>
+                      <a:off x="0" y="0"/>
+                      <a:ext cx="5943600" cy="2153285"/>
+                    </a:xfrm>
+                    <a:prstGeom prst="rect">
+                      <a:avLst/>
+                    </a:prstGeom>
+                  </pic:spPr>
+                </pic:pic>
+              </a:graphicData>
+            </a:graphic>
+          </wp:inline>
+        </w:drawing>
+      </w:r>
+    </w:p>
+    <w:p>
+      <w:pPr>
+        <w:rPr>
+          <w:noProof/>
+        </w:rPr>
+      </w:pPr>
+      <w:r>
+        <w:rPr>
+          <w:b/>
+          <w:szCs w:val="24"/>
+        </w:rPr>
+        <w:lastRenderedPageBreak/>
+        <w:t>10.</w:t>
+      </w:r>
+      <w:r>
+        <w:rPr>
+          <w:noProof/>
+        </w:rPr>
+        <w:t xml:space="preserve"> </w:t>
+      </w:r>
+      <w:r>
+        <w:rPr>
+          <w:noProof/>
+        </w:rPr>
+        <w:drawing>
+          <wp:inline distT="0" distB="0" distL="0" distR="0" wp14:anchorId="0061BE12" wp14:editId="66E51182">
+            <wp:extent cx="5943600" cy="4936490"/>
+            <wp:effectExtent l="0" t="0" r="0" b="0"/>
+            <wp:docPr id="22" name="Picture 22" descr="Text&#10;&#10;Description automatically generated"/>
+            <wp:cNvGraphicFramePr>
+              <a:graphicFrameLocks xmlns:a="http://schemas.openxmlformats.org/drawingml/2006/main" noChangeAspect="1"/>
+            </wp:cNvGraphicFramePr>
+            <a:graphic xmlns:a="http://schemas.openxmlformats.org/drawingml/2006/main">
+              <a:graphicData uri="http://schemas.openxmlformats.org/drawingml/2006/picture">
+                <pic:pic xmlns:pic="http://schemas.openxmlformats.org/drawingml/2006/picture">
+                  <pic:nvPicPr>
+                    <pic:cNvPr id="22" name="Picture 22" descr="Text&#10;&#10;Description automatically generated"/>
+                    <pic:cNvPicPr/>
+                  </pic:nvPicPr>
+                  <pic:blipFill>
+                    <a:blip r:embed="rId21"/>
+                    <a:stretch>
+                      <a:fillRect/>
+                    </a:stretch>
+                  </pic:blipFill>
+                  <pic:spPr>
+                    <a:xfrm>
+                      <a:off x="0" y="0"/>
+                      <a:ext cx="5943600" cy="4936490"/>
+                    </a:xfrm>
+                    <a:prstGeom prst="rect">
+                      <a:avLst/>
+                    </a:prstGeom>
+                  </pic:spPr>
+                </pic:pic>
+              </a:graphicData>
+            </a:graphic>
+          </wp:inline>
+        </w:drawing>
+      </w:r>
+    </w:p>
+    <w:p>
+      <w:pPr>
+        <w:rPr>
+          <w:b/>
+          <w:szCs w:val="24"/>
+        </w:rPr>
+      </w:pPr>
+      <w:r>
+        <w:rPr>
+          <w:noProof/>
+        </w:rPr>
+        <w:drawing>
+          <wp:inline distT="0" distB="0" distL="0" distR="0" wp14:anchorId="0B1E20E3" wp14:editId="24E537A3">
+            <wp:extent cx="5943600" cy="1217295"/>
+            <wp:effectExtent l="0" t="0" r="0" b="1905"/>
+            <wp:docPr id="24" name="Picture 24" descr="Graphical user interface, text, application, Teams&#10;&#10;Description automatically generated"/>
+            <wp:cNvGraphicFramePr>
+              <a:graphicFrameLocks xmlns:a="http://schemas.openxmlformats.org/drawingml/2006/main" noChangeAspect="1"/>
+            </wp:cNvGraphicFramePr>
+            <a:graphic xmlns:a="http://schemas.openxmlformats.org/drawingml/2006/main">
+              <a:graphicData uri="http://schemas.openxmlformats.org/drawingml/2006/picture">
+                <pic:pic xmlns:pic="http://schemas.openxmlformats.org/drawingml/2006/picture">
+                  <pic:nvPicPr>
+                    <pic:cNvPr id="24" name="Picture 24" descr="Graphical user interface, text, application, Teams&#10;&#10;Description automatically generated"/>
+                    <pic:cNvPicPr/>
+                  </pic:nvPicPr>
+                  <pic:blipFill>
+                    <a:blip r:embed="rId22"/>
+                    <a:stretch>
+                      <a:fillRect/>
+                    </a:stretch>
+                  </pic:blipFill>
+                  <pic:spPr>
+                    <a:xfrm>
+                      <a:off x="0" y="0"/>
+                      <a:ext cx="5943600" cy="1217295"/>
+                    </a:xfrm>
+                    <a:prstGeom prst="rect">
+                      <a:avLst/>
+                    </a:prstGeom>
+                  </pic:spPr>
+                </pic:pic>
+              </a:graphicData>
+            </a:graphic>
+          </wp:inline>
+        </w:drawing>
+      </w:r>
+    </w:p>
+    <w:p>
+      <w:pPr>
+        <w:rPr>
+          <w:noProof/>
+        </w:rPr>
+      </w:pPr>
+      <w:r>
+        <w:rPr>
+          <w:b/>
+          <w:szCs w:val="24"/>
+        </w:rPr>
+        <w:lastRenderedPageBreak/>
+        <w:t>11.</w:t>
+      </w:r>
+      <w:r>
+        <w:rPr>
+          <w:noProof/>
+        </w:rPr>
+        <w:t xml:space="preserve"> </w:t>
+      </w:r>
+      <w:r>
+        <w:rPr>
+          <w:noProof/>
+        </w:rPr>
+        <w:drawing>
+          <wp:inline distT="0" distB="0" distL="0" distR="0" wp14:anchorId="75F82567" wp14:editId="38AA7153">
+            <wp:extent cx="5943600" cy="5112385"/>
+            <wp:effectExtent l="0" t="0" r="0" b="0"/>
+            <wp:docPr id="25" name="Picture 25" descr="Text&#10;&#10;Description automatically generated"/>
+            <wp:cNvGraphicFramePr>
+              <a:graphicFrameLocks xmlns:a="http://schemas.openxmlformats.org/drawingml/2006/main" noChangeAspect="1"/>
+            </wp:cNvGraphicFramePr>
+            <a:graphic xmlns:a="http://schemas.openxmlformats.org/drawingml/2006/main">
+              <a:graphicData uri="http://schemas.openxmlformats.org/drawingml/2006/picture">
+                <pic:pic xmlns:pic="http://schemas.openxmlformats.org/drawingml/2006/picture">
+                  <pic:nvPicPr>
+                    <pic:cNvPr id="25" name="Picture 25" descr="Text&#10;&#10;Description automatically generated"/>
+                    <pic:cNvPicPr/>
+                  </pic:nvPicPr>
+                  <pic:blipFill>
+                    <a:blip r:embed="rId23"/>
+                    <a:stretch>
+                      <a:fillRect/>
+                    </a:stretch>
+                  </pic:blipFill>
+                  <pic:spPr>
+                    <a:xfrm>
+                      <a:off x="0" y="0"/>
+                      <a:ext cx="5943600" cy="5112385"/>
+                    </a:xfrm>
+                    <a:prstGeom prst="rect">
+                      <a:avLst/>
+                    </a:prstGeom>
+                  </pic:spPr>
+                </pic:pic>
+              </a:graphicData>
+            </a:graphic>
+          </wp:inline>
+        </w:drawing>
+      </w:r>
+    </w:p>
+    <w:p>
+      <w:pPr>
+        <w:rPr>
+          <w:noProof/>
+        </w:rPr>
+      </w:pPr>
+      <w:r>
+        <w:rPr>
+          <w:noProof/>
+        </w:rPr>
+        <w:drawing>
+          <wp:inline distT="0" distB="0" distL="0" distR="0" wp14:anchorId="2B0EBB27" wp14:editId="04E116D0">
+            <wp:extent cx="5943600" cy="1337310"/>
+            <wp:effectExtent l="0" t="0" r="0" b="0"/>
+            <wp:docPr id="26" name="Picture 26" descr="Graphical user interface, text, application, Teams&#10;&#10;Description automatically generated"/>
+            <wp:cNvGraphicFramePr>
+              <a:graphicFrameLocks xmlns:a="http://schemas.openxmlformats.org/drawingml/2006/main" noChangeAspect="1"/>
+            </wp:cNvGraphicFramePr>
+            <a:graphic xmlns:a="http://schemas.openxmlformats.org/drawingml/2006/main">
+              <a:graphicData uri="http://schemas.openxmlformats.org/drawingml/2006/picture">
+                <pic:pic xmlns:pic="http://schemas.openxmlformats.org/drawingml/2006/picture">
+                  <pic:nvPicPr>
+                    <pic:cNvPr id="26" name="Picture 26" descr="Graphical user interface, text, application, Teams&#10;&#10;Description automatically generated"/>
+                    <pic:cNvPicPr/>
+                  </pic:nvPicPr>
+                  <pic:blipFill>
+                    <a:blip r:embed="rId24"/>
+                    <a:stretch>
+                      <a:fillRect/>
+                    </a:stretch>
+                  </pic:blipFill>
+                  <pic:spPr>
+                    <a:xfrm>
+                      <a:off x="0" y="0"/>
+                      <a:ext cx="5943600" cy="1337310"/>
+                    </a:xfrm>
+                    <a:prstGeom prst="rect">
+                      <a:avLst/>
+                    </a:prstGeom>
+                  </pic:spPr>
+                </pic:pic>
+              </a:graphicData>
+            </a:graphic>
+          </wp:inline>
+        </w:drawing>
+      </w:r>
+    </w:p>
+    <w:p>
+      <w:pPr>
+        <w:rPr>
+          <w:b/>
+          <w:bCs/>
+          <w:noProof/>
+        </w:rPr>
+      </w:pPr>
+      <w:r>
+        <w:rPr>
+          <w:b/>
+          <w:bCs/>
+          <w:noProof/>
+        </w:rPr>
+        <w:t>12.</w:t>
+      </w:r>
+    </w:p>
+    <w:p>
+      <w:pPr>
+        <w:rPr>
+          <w:b/>
+          <w:bCs/>
+          <w:noProof/>
+        </w:rPr>
+      </w:pPr>
+      <w:r>
+        <w:rPr>
+          <w:noProof/>
+        </w:rPr>
+        <w:lastRenderedPageBreak/>
+        <w:drawing>
+          <wp:inline distT="0" distB="0" distL="0" distR="0" wp14:anchorId="1702C1F6" wp14:editId="17A77EE9">
+            <wp:extent cx="5943600" cy="2667635"/>
+            <wp:effectExtent l="0" t="0" r="0" b="0"/>
+            <wp:docPr id="27" name="Picture 27" descr="Text&#10;&#10;Description automatically generated"/>
+            <wp:cNvGraphicFramePr>
+              <a:graphicFrameLocks xmlns:a="http://schemas.openxmlformats.org/drawingml/2006/main" noChangeAspect="1"/>
+            </wp:cNvGraphicFramePr>
+            <a:graphic xmlns:a="http://schemas.openxmlformats.org/drawingml/2006/main">
+              <a:graphicData uri="http://schemas.openxmlformats.org/drawingml/2006/picture">
+                <pic:pic xmlns:pic="http://schemas.openxmlformats.org/drawingml/2006/picture">
+                  <pic:nvPicPr>
+                    <pic:cNvPr id="27" name="Picture 27" descr="Text&#10;&#10;Description automatically generated"/>
+                    <pic:cNvPicPr/>
+                  </pic:nvPicPr>
+                  <pic:blipFill>
+                    <a:blip r:embed="rId25"/>
+                    <a:stretch>
+                      <a:fillRect/>
+                    </a:stretch>
+                  </pic:blipFill>
+                  <pic:spPr>
+                    <a:xfrm>
+                      <a:off x="0" y="0"/>
+                      <a:ext cx="5943600" cy="2667635"/>
+                    </a:xfrm>
+                    <a:prstGeom prst="rect">
+                      <a:avLst/>
+                    </a:prstGeom>
+                  </pic:spPr>
+                </pic:pic>
+              </a:graphicData>
+            </a:graphic>
+          </wp:inline>
+        </w:drawing>
+      </w:r>
+    </w:p>
+    <w:p>
+      <w:pPr>
+        <w:rPr>
+          <w:b/>
+          <w:bCs/>
+          <w:noProof/>
+        </w:rPr>
+      </w:pPr>
+      <w:r>
+        <w:rPr>
+          <w:noProof/>
+        </w:rPr>
+        <w:drawing>
+          <wp:inline distT="0" distB="0" distL="0" distR="0" wp14:anchorId="01A9F711" wp14:editId="01335844">
+            <wp:extent cx="5943600" cy="1155700"/>
+            <wp:effectExtent l="0" t="0" r="0" b="6350"/>
+            <wp:docPr id="28" name="Picture 28" descr="Graphical user interface, text&#10;&#10;Description automatically generated"/>
+            <wp:cNvGraphicFramePr>
+              <a:graphicFrameLocks xmlns:a="http://schemas.openxmlformats.org/drawingml/2006/main" noChangeAspect="1"/>
+            </wp:cNvGraphicFramePr>
+            <a:graphic xmlns:a="http://schemas.openxmlformats.org/drawingml/2006/main">
+              <a:graphicData uri="http://schemas.openxmlformats.org/drawingml/2006/picture">
+                <pic:pic xmlns:pic="http://schemas.openxmlformats.org/drawingml/2006/picture">
+                  <pic:nvPicPr>
+                    <pic:cNvPr id="28" name="Picture 28" descr="Graphical user interface, text&#10;&#10;Description automatically generated"/>
+                    <pic:cNvPicPr/>
+                  </pic:nvPicPr>
+                  <pic:blipFill>
+                    <a:blip r:embed="rId26"/>
+                    <a:stretch>
+                      <a:fillRect/>
+                    </a:stretch>
+                  </pic:blipFill>
+                  <pic:spPr>
+                    <a:xfrm>
+                      <a:off x="0" y="0"/>
+                      <a:ext cx="5943600" cy="1155700"/>
+                    </a:xfrm>
+                    <a:prstGeom prst="rect">
+                      <a:avLst/>
+                    </a:prstGeom>
+                  </pic:spPr>
+                </pic:pic>
+              </a:graphicData>
+            </a:graphic>
+          </wp:inline>
+        </w:drawing>
+      </w:r>
+    </w:p>
+    <w:p>
+      <w:pPr>
+        <w:rPr>
+          <w:b/>
+          <w:bCs/>
+        </w:rPr>
+      </w:pPr>
+      <w:r>
+        <w:rPr>
+          <w:b/>
+          <w:bCs/>
+        </w:rPr>
+        <w:t>13.</w:t>
+      </w:r>
+    </w:p>
+    <w:p>
+      <w:r>
+        <w:rPr>
+          <w:noProof/>
+        </w:rPr>
+        <w:drawing>
+          <wp:inline distT="0" distB="0" distL="0" distR="0" wp14:anchorId="3B4E9241" wp14:editId="504D8E32">
+            <wp:extent cx="5943600" cy="1172210"/>
+            <wp:effectExtent l="0" t="0" r="0" b="8890"/>
+            <wp:docPr id="31" name="Picture 31" descr="Graphical user interface, text&#10;&#10;Description automatically generated"/>
+            <wp:cNvGraphicFramePr>
+              <a:graphicFrameLocks xmlns:a="http://schemas.openxmlformats.org/drawingml/2006/main" noChangeAspect="1"/>
+            </wp:cNvGraphicFramePr>
+            <a:graphic xmlns:a="http://schemas.openxmlformats.org/drawingml/2006/main">
+              <a:graphicData uri="http://schemas.openxmlformats.org/drawingml/2006/picture">
+                <pic:pic xmlns:pic="http://schemas.openxmlformats.org/drawingml/2006/picture">
+                  <pic:nvPicPr>
+                    <pic:cNvPr id="2" name="Picture 2" descr="Graphical user interface, text&#10;&#10;Description automatically generated"/>
+                    <pic:cNvPicPr/>
+                  </pic:nvPicPr>
+                  <pic:blipFill>
+                    <a:blip r:embed="rId27"/>
+                    <a:stretch>
+                      <a:fillRect/>
+                    </a:stretch>
+                  </pic:blipFill>
+                  <pic:spPr>
+                    <a:xfrm>
+                      <a:off x="0" y="0"/>
+                      <a:ext cx="5943600" cy="1172210"/>
+                    </a:xfrm>
+                    <a:prstGeom prst="rect">
+                      <a:avLst/>
+                    </a:prstGeom>
+                  </pic:spPr>
+                </pic:pic>
+              </a:graphicData>
+            </a:graphic>
+          </wp:inline>
+        </w:drawing>
+      </w:r>
+    </w:p>
+    <w:p>
+      <w:r>
+        <w:rPr>
+          <w:noProof/>
+        </w:rPr>
+        <w:drawing>
+          <wp:inline distT="0" distB="0" distL="0" distR="0" wp14:anchorId="4A54F20D" wp14:editId="37D6A70D">
+            <wp:extent cx="5943600" cy="1200785"/>
+            <wp:effectExtent l="0" t="0" r="0" b="0"/>
+            <wp:docPr id="32" name="Picture 32" descr="Graphical user interface, text, application&#10;&#10;Description automatically generated"/>
+            <wp:cNvGraphicFramePr>
+              <a:graphicFrameLocks xmlns:a="http://schemas.openxmlformats.org/drawingml/2006/main" noChangeAspect="1"/>
+            </wp:cNvGraphicFramePr>
+            <a:graphic xmlns:a="http://schemas.openxmlformats.org/drawingml/2006/main">
+              <a:graphicData uri="http://schemas.openxmlformats.org/drawingml/2006/picture">
+                <pic:pic xmlns:pic="http://schemas.openxmlformats.org/drawingml/2006/picture">
+                  <pic:nvPicPr>
+                    <pic:cNvPr id="3" name="Picture 3" descr="Graphical user interface, text, application&#10;&#10;Description automatically generated"/>
+                    <pic:cNvPicPr/>
+                  </pic:nvPicPr>
+                  <pic:blipFill>
+                    <a:blip r:embed="rId28"/>
+                    <a:stretch>
+                      <a:fillRect/>
+                    </a:stretch>
+                  </pic:blipFill>
+                  <pic:spPr>
+                    <a:xfrm>
+                      <a:off x="0" y="0"/>
+                      <a:ext cx="5943600" cy="1200785"/>
+                    </a:xfrm>
+                    <a:prstGeom prst="rect">
+                      <a:avLst/>
+                    </a:prstGeom>
+                  </pic:spPr>
+                </pic:pic>
+              </a:graphicData>
+            </a:graphic>
+          </wp:inline>
+        </w:drawing>
       </w:r>
     </w:p>
     <w:p>
@@ -1866,8 +2494,8 @@
       </w:pPr>
     </w:p>
     <w:sectPr>
-      <w:headerReference w:type="default" r:id="rId17"/>
-      <w:footerReference w:type="default" r:id="rId18"/>
+      <w:headerReference w:type="default" r:id="rId29"/>
+      <w:footerReference w:type="default" r:id="rId30"/>
       <w:pgSz w:w="12240" w:h="15840"/>
       <w:pgMar w:top="1440" w:right="1440" w:bottom="1440" w:left="1440" w:header="720" w:footer="720" w:gutter="0"/>
       <w:cols w:space="720"/>

</xml_diff>